<commit_message>
Conexion a BD y creacion de modelos
</commit_message>
<xml_diff>
--- a/README.docx
+++ b/README.docx
@@ -971,7 +971,6 @@
         <w:t xml:space="preserve"> = </w:t>
       </w:r>
       <w:proofErr w:type="spellStart"/>
-      <w:proofErr w:type="gramStart"/>
       <w:r>
         <w:rPr>
           <w:rFonts w:ascii="Consolas" w:eastAsia="Times New Roman" w:hAnsi="Consolas" w:cs="Times New Roman"/>
@@ -991,18 +990,7 @@
           <w:szCs w:val="21"/>
           <w:lang w:eastAsia="es-CO"/>
         </w:rPr>
-        <w:t>(</w:t>
-      </w:r>
-      <w:proofErr w:type="gramEnd"/>
-      <w:r>
-        <w:rPr>
-          <w:rFonts w:ascii="Consolas" w:eastAsia="Times New Roman" w:hAnsi="Consolas" w:cs="Times New Roman"/>
-          <w:color w:val="D4D4D4"/>
-          <w:sz w:val="21"/>
-          <w:szCs w:val="21"/>
-          <w:lang w:eastAsia="es-CO"/>
-        </w:rPr>
-        <w:t xml:space="preserve">); </w:t>
+        <w:t xml:space="preserve">(); </w:t>
       </w:r>
       <w:r>
         <w:rPr>
@@ -1041,7 +1029,6 @@
         </w:rPr>
       </w:pPr>
       <w:proofErr w:type="spellStart"/>
-      <w:proofErr w:type="gramStart"/>
       <w:r>
         <w:rPr>
           <w:rFonts w:ascii="Consolas" w:eastAsia="Times New Roman" w:hAnsi="Consolas" w:cs="Times New Roman"/>
@@ -1073,7 +1060,6 @@
         <w:t>exports</w:t>
       </w:r>
       <w:proofErr w:type="spellEnd"/>
-      <w:proofErr w:type="gramEnd"/>
       <w:r>
         <w:rPr>
           <w:rFonts w:ascii="Consolas" w:eastAsia="Times New Roman" w:hAnsi="Consolas" w:cs="Times New Roman"/>
@@ -1222,7 +1208,6 @@
         </w:rPr>
         <w:t>(</w:t>
       </w:r>
-      <w:proofErr w:type="gramStart"/>
       <w:r>
         <w:rPr>
           <w:rFonts w:ascii="Consolas" w:eastAsia="Times New Roman" w:hAnsi="Consolas" w:cs="Times New Roman"/>
@@ -1231,9 +1216,75 @@
           <w:szCs w:val="21"/>
           <w:lang w:eastAsia="es-CO"/>
         </w:rPr>
-        <w:t>'./</w:t>
-      </w:r>
-      <w:proofErr w:type="gramEnd"/>
+        <w:t>'./server'</w:t>
+      </w:r>
+      <w:r>
+        <w:rPr>
+          <w:rFonts w:ascii="Consolas" w:eastAsia="Times New Roman" w:hAnsi="Consolas" w:cs="Times New Roman"/>
+          <w:color w:val="D4D4D4"/>
+          <w:sz w:val="21"/>
+          <w:szCs w:val="21"/>
+          <w:lang w:eastAsia="es-CO"/>
+        </w:rPr>
+        <w:t>);</w:t>
+      </w:r>
+    </w:p>
+    <w:p>
+      <w:pPr>
+        <w:rPr>
+          <w:lang w:val="es-ES"/>
+        </w:rPr>
+      </w:pPr>
+    </w:p>
+    <w:p>
+      <w:pPr>
+        <w:rPr>
+          <w:lang w:val="es-ES"/>
+        </w:rPr>
+      </w:pPr>
+      <w:proofErr w:type="spellStart"/>
+      <w:r>
+        <w:rPr>
+          <w:lang w:val="es-ES"/>
+        </w:rPr>
+        <w:t>dotenv</w:t>
+      </w:r>
+      <w:proofErr w:type="spellEnd"/>
+    </w:p>
+    <w:p>
+      <w:pPr>
+        <w:shd w:val="clear" w:color="auto" w:fill="1E1E1E"/>
+        <w:spacing w:after="0" w:line="285" w:lineRule="atLeast"/>
+        <w:rPr>
+          <w:rFonts w:ascii="Consolas" w:eastAsia="Times New Roman" w:hAnsi="Consolas" w:cs="Times New Roman"/>
+          <w:color w:val="D4D4D4"/>
+          <w:sz w:val="21"/>
+          <w:szCs w:val="21"/>
+          <w:lang w:eastAsia="es-CO"/>
+        </w:rPr>
+      </w:pPr>
+      <w:proofErr w:type="spellStart"/>
+      <w:r>
+        <w:rPr>
+          <w:rFonts w:ascii="Consolas" w:eastAsia="Times New Roman" w:hAnsi="Consolas" w:cs="Times New Roman"/>
+          <w:color w:val="DCDCAA"/>
+          <w:sz w:val="21"/>
+          <w:szCs w:val="21"/>
+          <w:lang w:eastAsia="es-CO"/>
+        </w:rPr>
+        <w:t>require</w:t>
+      </w:r>
+      <w:proofErr w:type="spellEnd"/>
+      <w:r>
+        <w:rPr>
+          <w:rFonts w:ascii="Consolas" w:eastAsia="Times New Roman" w:hAnsi="Consolas" w:cs="Times New Roman"/>
+          <w:color w:val="D4D4D4"/>
+          <w:sz w:val="21"/>
+          <w:szCs w:val="21"/>
+          <w:lang w:eastAsia="es-CO"/>
+        </w:rPr>
+        <w:t>(</w:t>
+      </w:r>
       <w:r>
         <w:rPr>
           <w:rFonts w:ascii="Consolas" w:eastAsia="Times New Roman" w:hAnsi="Consolas" w:cs="Times New Roman"/>
@@ -1242,25 +1293,89 @@
           <w:szCs w:val="21"/>
           <w:lang w:eastAsia="es-CO"/>
         </w:rPr>
-        <w:t>server'</w:t>
-      </w:r>
-      <w:r>
-        <w:rPr>
-          <w:rFonts w:ascii="Consolas" w:eastAsia="Times New Roman" w:hAnsi="Consolas" w:cs="Times New Roman"/>
-          <w:color w:val="D4D4D4"/>
-          <w:sz w:val="21"/>
-          <w:szCs w:val="21"/>
-          <w:lang w:eastAsia="es-CO"/>
-        </w:rPr>
-        <w:t>);</w:t>
-      </w:r>
-    </w:p>
-    <w:p>
-      <w:pPr>
-        <w:rPr>
-          <w:lang w:val="es-ES"/>
-        </w:rPr>
-      </w:pPr>
+        <w:t>'</w:t>
+      </w:r>
+      <w:proofErr w:type="spellStart"/>
+      <w:r>
+        <w:rPr>
+          <w:rFonts w:ascii="Consolas" w:eastAsia="Times New Roman" w:hAnsi="Consolas" w:cs="Times New Roman"/>
+          <w:color w:val="CE9178"/>
+          <w:sz w:val="21"/>
+          <w:szCs w:val="21"/>
+          <w:lang w:eastAsia="es-CO"/>
+        </w:rPr>
+        <w:t>dotenv</w:t>
+      </w:r>
+      <w:proofErr w:type="spellEnd"/>
+      <w:r>
+        <w:rPr>
+          <w:rFonts w:ascii="Consolas" w:eastAsia="Times New Roman" w:hAnsi="Consolas" w:cs="Times New Roman"/>
+          <w:color w:val="CE9178"/>
+          <w:sz w:val="21"/>
+          <w:szCs w:val="21"/>
+          <w:lang w:eastAsia="es-CO"/>
+        </w:rPr>
+        <w:t>'</w:t>
+      </w:r>
+      <w:r>
+        <w:rPr>
+          <w:rFonts w:ascii="Consolas" w:eastAsia="Times New Roman" w:hAnsi="Consolas" w:cs="Times New Roman"/>
+          <w:color w:val="D4D4D4"/>
+          <w:sz w:val="21"/>
+          <w:szCs w:val="21"/>
+          <w:lang w:eastAsia="es-CO"/>
+        </w:rPr>
+        <w:t>).</w:t>
+      </w:r>
+      <w:proofErr w:type="spellStart"/>
+      <w:r>
+        <w:rPr>
+          <w:rFonts w:ascii="Consolas" w:eastAsia="Times New Roman" w:hAnsi="Consolas" w:cs="Times New Roman"/>
+          <w:color w:val="DCDCAA"/>
+          <w:sz w:val="21"/>
+          <w:szCs w:val="21"/>
+          <w:lang w:eastAsia="es-CO"/>
+        </w:rPr>
+        <w:t>config</w:t>
+      </w:r>
+      <w:proofErr w:type="spellEnd"/>
+      <w:r>
+        <w:rPr>
+          <w:rFonts w:ascii="Consolas" w:eastAsia="Times New Roman" w:hAnsi="Consolas" w:cs="Times New Roman"/>
+          <w:color w:val="D4D4D4"/>
+          <w:sz w:val="21"/>
+          <w:szCs w:val="21"/>
+          <w:lang w:eastAsia="es-CO"/>
+        </w:rPr>
+        <w:t>();</w:t>
+      </w:r>
+    </w:p>
+    <w:p>
+      <w:pPr>
+        <w:rPr>
+          <w:lang w:val="es-ES"/>
+        </w:rPr>
+      </w:pPr>
+      <w:r>
+        <w:rPr>
+          <w:lang w:val="es-ES"/>
+        </w:rPr>
+        <w:t>Con esto, buscara un archivo llamado .</w:t>
+      </w:r>
+      <w:proofErr w:type="spellStart"/>
+      <w:r>
+        <w:rPr>
+          <w:lang w:val="es-ES"/>
+        </w:rPr>
+        <w:t>env</w:t>
+      </w:r>
+      <w:proofErr w:type="spellEnd"/>
+      <w:r>
+        <w:rPr>
+          <w:lang w:val="es-ES"/>
+        </w:rPr>
+        <w:t>, lo leerá y lo asignará a la variable de entorno</w:t>
+      </w:r>
       <w:bookmarkStart w:id="0" w:name="_GoBack"/>
       <w:bookmarkEnd w:id="0"/>
     </w:p>

</xml_diff>

<commit_message>
Agregando el formulario de notas
</commit_message>
<xml_diff>
--- a/README.docx
+++ b/README.docx
@@ -971,6 +971,7 @@
         <w:t xml:space="preserve"> = </w:t>
       </w:r>
       <w:proofErr w:type="spellStart"/>
+      <w:proofErr w:type="gramStart"/>
       <w:r>
         <w:rPr>
           <w:rFonts w:ascii="Consolas" w:eastAsia="Times New Roman" w:hAnsi="Consolas" w:cs="Times New Roman"/>
@@ -990,7 +991,18 @@
           <w:szCs w:val="21"/>
           <w:lang w:eastAsia="es-CO"/>
         </w:rPr>
-        <w:t xml:space="preserve">(); </w:t>
+        <w:t>(</w:t>
+      </w:r>
+      <w:proofErr w:type="gramEnd"/>
+      <w:r>
+        <w:rPr>
+          <w:rFonts w:ascii="Consolas" w:eastAsia="Times New Roman" w:hAnsi="Consolas" w:cs="Times New Roman"/>
+          <w:color w:val="D4D4D4"/>
+          <w:sz w:val="21"/>
+          <w:szCs w:val="21"/>
+          <w:lang w:eastAsia="es-CO"/>
+        </w:rPr>
+        <w:t xml:space="preserve">); </w:t>
       </w:r>
       <w:r>
         <w:rPr>
@@ -1029,6 +1041,7 @@
         </w:rPr>
       </w:pPr>
       <w:proofErr w:type="spellStart"/>
+      <w:proofErr w:type="gramStart"/>
       <w:r>
         <w:rPr>
           <w:rFonts w:ascii="Consolas" w:eastAsia="Times New Roman" w:hAnsi="Consolas" w:cs="Times New Roman"/>
@@ -1060,6 +1073,7 @@
         <w:t>exports</w:t>
       </w:r>
       <w:proofErr w:type="spellEnd"/>
+      <w:proofErr w:type="gramEnd"/>
       <w:r>
         <w:rPr>
           <w:rFonts w:ascii="Consolas" w:eastAsia="Times New Roman" w:hAnsi="Consolas" w:cs="Times New Roman"/>
@@ -1208,6 +1222,7 @@
         </w:rPr>
         <w:t>(</w:t>
       </w:r>
+      <w:proofErr w:type="gramStart"/>
       <w:r>
         <w:rPr>
           <w:rFonts w:ascii="Consolas" w:eastAsia="Times New Roman" w:hAnsi="Consolas" w:cs="Times New Roman"/>
@@ -1216,7 +1231,18 @@
           <w:szCs w:val="21"/>
           <w:lang w:eastAsia="es-CO"/>
         </w:rPr>
-        <w:t>'./server'</w:t>
+        <w:t>'./</w:t>
+      </w:r>
+      <w:proofErr w:type="gramEnd"/>
+      <w:r>
+        <w:rPr>
+          <w:rFonts w:ascii="Consolas" w:eastAsia="Times New Roman" w:hAnsi="Consolas" w:cs="Times New Roman"/>
+          <w:color w:val="CE9178"/>
+          <w:sz w:val="21"/>
+          <w:szCs w:val="21"/>
+          <w:lang w:eastAsia="es-CO"/>
+        </w:rPr>
+        <w:t>server'</w:t>
       </w:r>
       <w:r>
         <w:rPr>
@@ -1328,6 +1354,7 @@
         <w:t>).</w:t>
       </w:r>
       <w:proofErr w:type="spellStart"/>
+      <w:proofErr w:type="gramStart"/>
       <w:r>
         <w:rPr>
           <w:rFonts w:ascii="Consolas" w:eastAsia="Times New Roman" w:hAnsi="Consolas" w:cs="Times New Roman"/>
@@ -1347,20 +1374,38 @@
           <w:szCs w:val="21"/>
           <w:lang w:eastAsia="es-CO"/>
         </w:rPr>
-        <w:t>();</w:t>
-      </w:r>
-    </w:p>
-    <w:p>
-      <w:pPr>
-        <w:rPr>
-          <w:lang w:val="es-ES"/>
-        </w:rPr>
-      </w:pPr>
-      <w:r>
-        <w:rPr>
-          <w:lang w:val="es-ES"/>
-        </w:rPr>
-        <w:t>Con esto, buscara un archivo llamado .</w:t>
+        <w:t>(</w:t>
+      </w:r>
+      <w:proofErr w:type="gramEnd"/>
+      <w:r>
+        <w:rPr>
+          <w:rFonts w:ascii="Consolas" w:eastAsia="Times New Roman" w:hAnsi="Consolas" w:cs="Times New Roman"/>
+          <w:color w:val="D4D4D4"/>
+          <w:sz w:val="21"/>
+          <w:szCs w:val="21"/>
+          <w:lang w:eastAsia="es-CO"/>
+        </w:rPr>
+        <w:t>);</w:t>
+      </w:r>
+    </w:p>
+    <w:p>
+      <w:pPr>
+        <w:rPr>
+          <w:lang w:val="es-ES"/>
+        </w:rPr>
+      </w:pPr>
+      <w:r>
+        <w:rPr>
+          <w:lang w:val="es-ES"/>
+        </w:rPr>
+        <w:t xml:space="preserve">Con esto, buscara un archivo </w:t>
+      </w:r>
+      <w:proofErr w:type="gramStart"/>
+      <w:r>
+        <w:rPr>
+          <w:lang w:val="es-ES"/>
+        </w:rPr>
+        <w:t>llamado .</w:t>
       </w:r>
       <w:proofErr w:type="spellStart"/>
       <w:r>
@@ -1370,14 +1415,124 @@
         <w:t>env</w:t>
       </w:r>
       <w:proofErr w:type="spellEnd"/>
+      <w:proofErr w:type="gramEnd"/>
       <w:r>
         <w:rPr>
           <w:lang w:val="es-ES"/>
         </w:rPr>
         <w:t>, lo leerá y lo asignará a la variable de entorno</w:t>
+      </w:r>
+      <w:r>
+        <w:rPr>
+          <w:lang w:val="es-ES"/>
+        </w:rPr>
+        <w:t>, para acceder a esta variable se ejecuta process.env.NOMBRE_VARIABLE</w:t>
       </w:r>
       <w:bookmarkStart w:id="0" w:name="_GoBack"/>
       <w:bookmarkEnd w:id="0"/>
+    </w:p>
+    <w:p>
+      <w:pPr>
+        <w:rPr>
+          <w:lang w:val="es-ES"/>
+        </w:rPr>
+      </w:pPr>
+    </w:p>
+    <w:p>
+      <w:pPr>
+        <w:shd w:val="clear" w:color="auto" w:fill="1E1E1E"/>
+        <w:spacing w:after="0" w:line="285" w:lineRule="atLeast"/>
+        <w:rPr>
+          <w:rFonts w:ascii="Consolas" w:eastAsia="Times New Roman" w:hAnsi="Consolas" w:cs="Times New Roman"/>
+          <w:color w:val="D4D4D4"/>
+          <w:sz w:val="21"/>
+          <w:szCs w:val="21"/>
+          <w:lang w:eastAsia="es-CO"/>
+        </w:rPr>
+      </w:pPr>
+      <w:proofErr w:type="spellStart"/>
+      <w:r>
+        <w:rPr>
+          <w:rFonts w:ascii="Consolas" w:eastAsia="Times New Roman" w:hAnsi="Consolas" w:cs="Times New Roman"/>
+          <w:color w:val="DCDCAA"/>
+          <w:sz w:val="21"/>
+          <w:szCs w:val="21"/>
+          <w:lang w:eastAsia="es-CO"/>
+        </w:rPr>
+        <w:t>require</w:t>
+      </w:r>
+      <w:proofErr w:type="spellEnd"/>
+      <w:r>
+        <w:rPr>
+          <w:rFonts w:ascii="Consolas" w:eastAsia="Times New Roman" w:hAnsi="Consolas" w:cs="Times New Roman"/>
+          <w:color w:val="D4D4D4"/>
+          <w:sz w:val="21"/>
+          <w:szCs w:val="21"/>
+          <w:lang w:eastAsia="es-CO"/>
+        </w:rPr>
+        <w:t>(</w:t>
+      </w:r>
+      <w:proofErr w:type="gramStart"/>
+      <w:r>
+        <w:rPr>
+          <w:rFonts w:ascii="Consolas" w:eastAsia="Times New Roman" w:hAnsi="Consolas" w:cs="Times New Roman"/>
+          <w:color w:val="CE9178"/>
+          <w:sz w:val="21"/>
+          <w:szCs w:val="21"/>
+          <w:lang w:eastAsia="es-CO"/>
+        </w:rPr>
+        <w:t>'./</w:t>
+      </w:r>
+      <w:proofErr w:type="spellStart"/>
+      <w:proofErr w:type="gramEnd"/>
+      <w:r>
+        <w:rPr>
+          <w:rFonts w:ascii="Consolas" w:eastAsia="Times New Roman" w:hAnsi="Consolas" w:cs="Times New Roman"/>
+          <w:color w:val="CE9178"/>
+          <w:sz w:val="21"/>
+          <w:szCs w:val="21"/>
+          <w:lang w:eastAsia="es-CO"/>
+        </w:rPr>
+        <w:t>database</w:t>
+      </w:r>
+      <w:proofErr w:type="spellEnd"/>
+      <w:r>
+        <w:rPr>
+          <w:rFonts w:ascii="Consolas" w:eastAsia="Times New Roman" w:hAnsi="Consolas" w:cs="Times New Roman"/>
+          <w:color w:val="CE9178"/>
+          <w:sz w:val="21"/>
+          <w:szCs w:val="21"/>
+          <w:lang w:eastAsia="es-CO"/>
+        </w:rPr>
+        <w:t>'</w:t>
+      </w:r>
+      <w:r>
+        <w:rPr>
+          <w:rFonts w:ascii="Consolas" w:eastAsia="Times New Roman" w:hAnsi="Consolas" w:cs="Times New Roman"/>
+          <w:color w:val="D4D4D4"/>
+          <w:sz w:val="21"/>
+          <w:szCs w:val="21"/>
+          <w:lang w:eastAsia="es-CO"/>
+        </w:rPr>
+        <w:t xml:space="preserve">); </w:t>
+      </w:r>
+      <w:r>
+        <w:rPr>
+          <w:rFonts w:ascii="Consolas" w:eastAsia="Times New Roman" w:hAnsi="Consolas" w:cs="Times New Roman"/>
+          <w:color w:val="6A9955"/>
+          <w:sz w:val="21"/>
+          <w:szCs w:val="21"/>
+          <w:lang w:eastAsia="es-CO"/>
+        </w:rPr>
+        <w:t>//se ejecuta la BD</w:t>
+      </w:r>
+    </w:p>
+    <w:p>
+      <w:pPr>
+        <w:rPr>
+          <w:lang w:val="es-ES"/>
+        </w:rPr>
+      </w:pPr>
     </w:p>
     <w:sectPr>
       <w:pgSz w:w="12240" w:h="15840"/>

</xml_diff>